<commit_message>
all updated data push:
</commit_message>
<xml_diff>
--- a/Spring Cloud and Micro services.docx
+++ b/Spring Cloud and Micro services.docx
@@ -172,9 +172,10 @@
       </w:pPr>
       <w:r>
         <w:rPr>
-          <w:sz w:val="32"/>
-          <w:szCs w:val="32"/>
-          <w:lang w:val="en-US"/>
+          <w:noProof/>
+          <w:sz w:val="32"/>
+          <w:szCs w:val="32"/>
+          <w:lang w:eastAsia="en-IN"/>
         </w:rPr>
         <w:drawing>
           <wp:inline distT="0" distB="0" distL="0" distR="0" wp14:anchorId="7C9C583E" wp14:editId="6928DEB3">
@@ -332,9 +333,10 @@
       </w:pPr>
       <w:r>
         <w:rPr>
-          <w:sz w:val="32"/>
-          <w:szCs w:val="32"/>
-          <w:lang w:val="en-US"/>
+          <w:noProof/>
+          <w:sz w:val="32"/>
+          <w:szCs w:val="32"/>
+          <w:lang w:eastAsia="en-IN"/>
         </w:rPr>
         <w:lastRenderedPageBreak/>
         <w:drawing>
@@ -445,9 +447,10 @@
       </w:pPr>
       <w:r>
         <w:rPr>
-          <w:sz w:val="32"/>
-          <w:szCs w:val="32"/>
-          <w:lang w:val="en-US"/>
+          <w:noProof/>
+          <w:sz w:val="32"/>
+          <w:szCs w:val="32"/>
+          <w:lang w:eastAsia="en-IN"/>
         </w:rPr>
         <w:drawing>
           <wp:inline distT="0" distB="0" distL="0" distR="0" wp14:anchorId="6FBCE35C" wp14:editId="3C71C514">
@@ -523,9 +526,10 @@
       </w:pPr>
       <w:r>
         <w:rPr>
-          <w:sz w:val="32"/>
-          <w:szCs w:val="32"/>
-          <w:lang w:val="en-US"/>
+          <w:noProof/>
+          <w:sz w:val="32"/>
+          <w:szCs w:val="32"/>
+          <w:lang w:eastAsia="en-IN"/>
         </w:rPr>
         <w:lastRenderedPageBreak/>
         <w:drawing>
@@ -650,9 +654,10 @@
       </w:pPr>
       <w:r>
         <w:rPr>
-          <w:sz w:val="32"/>
-          <w:szCs w:val="32"/>
-          <w:lang w:val="en-US"/>
+          <w:noProof/>
+          <w:sz w:val="32"/>
+          <w:szCs w:val="32"/>
+          <w:lang w:eastAsia="en-IN"/>
         </w:rPr>
         <w:drawing>
           <wp:inline distT="0" distB="0" distL="0" distR="0" wp14:anchorId="16B0E50C" wp14:editId="4A2A657A">
@@ -795,9 +800,10 @@
       </w:pPr>
       <w:r>
         <w:rPr>
-          <w:sz w:val="32"/>
-          <w:szCs w:val="32"/>
-          <w:lang w:val="en-US"/>
+          <w:noProof/>
+          <w:sz w:val="32"/>
+          <w:szCs w:val="32"/>
+          <w:lang w:eastAsia="en-IN"/>
         </w:rPr>
         <w:drawing>
           <wp:inline distT="0" distB="0" distL="0" distR="0" wp14:anchorId="6323C788" wp14:editId="3890A8FD">
@@ -864,9 +870,10 @@
       </w:pPr>
       <w:r>
         <w:rPr>
-          <w:sz w:val="32"/>
-          <w:szCs w:val="32"/>
-          <w:lang w:val="en-US"/>
+          <w:noProof/>
+          <w:sz w:val="32"/>
+          <w:szCs w:val="32"/>
+          <w:lang w:eastAsia="en-IN"/>
         </w:rPr>
         <w:lastRenderedPageBreak/>
         <w:drawing>
@@ -1096,9 +1103,10 @@
       </w:pPr>
       <w:r>
         <w:rPr>
-          <w:sz w:val="32"/>
-          <w:szCs w:val="32"/>
-          <w:lang w:val="en-US"/>
+          <w:noProof/>
+          <w:sz w:val="32"/>
+          <w:szCs w:val="32"/>
+          <w:lang w:eastAsia="en-IN"/>
         </w:rPr>
         <w:lastRenderedPageBreak/>
         <w:drawing>
@@ -1270,9 +1278,10 @@
       </w:pPr>
       <w:r>
         <w:rPr>
-          <w:sz w:val="32"/>
-          <w:szCs w:val="32"/>
-          <w:lang w:val="en-US"/>
+          <w:noProof/>
+          <w:sz w:val="32"/>
+          <w:szCs w:val="32"/>
+          <w:lang w:eastAsia="en-IN"/>
         </w:rPr>
         <w:lastRenderedPageBreak/>
         <w:drawing>
@@ -1630,9 +1639,10 @@
       <w:r>
         <w:rPr>
           <w:b/>
-          <w:sz w:val="32"/>
-          <w:szCs w:val="32"/>
-          <w:lang w:val="en-US"/>
+          <w:noProof/>
+          <w:sz w:val="32"/>
+          <w:szCs w:val="32"/>
+          <w:lang w:eastAsia="en-IN"/>
         </w:rPr>
         <w:drawing>
           <wp:inline distT="0" distB="0" distL="0" distR="0" wp14:anchorId="4AE3D337" wp14:editId="0E9EB655">
@@ -1836,9 +1846,10 @@
       </w:pPr>
       <w:r>
         <w:rPr>
-          <w:sz w:val="32"/>
-          <w:szCs w:val="32"/>
-          <w:lang w:val="en-US"/>
+          <w:noProof/>
+          <w:sz w:val="32"/>
+          <w:szCs w:val="32"/>
+          <w:lang w:eastAsia="en-IN"/>
         </w:rPr>
         <w:drawing>
           <wp:inline distT="0" distB="0" distL="0" distR="0" wp14:anchorId="1095B5EB" wp14:editId="6EE63DB2">
@@ -1940,9 +1951,10 @@
       </w:pPr>
       <w:r>
         <w:rPr>
-          <w:sz w:val="32"/>
-          <w:szCs w:val="32"/>
-          <w:lang w:val="en-US"/>
+          <w:noProof/>
+          <w:sz w:val="32"/>
+          <w:szCs w:val="32"/>
+          <w:lang w:eastAsia="en-IN"/>
         </w:rPr>
         <w:lastRenderedPageBreak/>
         <w:drawing>
@@ -2234,9 +2246,10 @@
         <w:rPr>
           <w:b/>
           <w:i/>
-          <w:sz w:val="32"/>
-          <w:szCs w:val="32"/>
-          <w:lang w:val="en-US"/>
+          <w:noProof/>
+          <w:sz w:val="32"/>
+          <w:szCs w:val="32"/>
+          <w:lang w:eastAsia="en-IN"/>
         </w:rPr>
         <w:drawing>
           <wp:inline distT="0" distB="0" distL="0" distR="0" wp14:anchorId="2AED32FE" wp14:editId="65984CEB">
@@ -2322,9 +2335,10 @@
         <w:rPr>
           <w:b/>
           <w:i/>
-          <w:sz w:val="32"/>
-          <w:szCs w:val="32"/>
-          <w:lang w:val="en-US"/>
+          <w:noProof/>
+          <w:sz w:val="32"/>
+          <w:szCs w:val="32"/>
+          <w:lang w:eastAsia="en-IN"/>
         </w:rPr>
         <w:lastRenderedPageBreak/>
         <w:drawing>
@@ -2568,9 +2582,10 @@
         <w:rPr>
           <w:b/>
           <w:i/>
-          <w:sz w:val="32"/>
-          <w:szCs w:val="32"/>
-          <w:lang w:val="en-US"/>
+          <w:noProof/>
+          <w:sz w:val="32"/>
+          <w:szCs w:val="32"/>
+          <w:lang w:eastAsia="en-IN"/>
         </w:rPr>
         <w:lastRenderedPageBreak/>
         <w:drawing>
@@ -2795,9 +2810,10 @@
         <w:rPr>
           <w:b/>
           <w:i/>
-          <w:sz w:val="32"/>
-          <w:szCs w:val="32"/>
-          <w:lang w:val="en-US"/>
+          <w:noProof/>
+          <w:sz w:val="32"/>
+          <w:szCs w:val="32"/>
+          <w:lang w:eastAsia="en-IN"/>
         </w:rPr>
         <w:drawing>
           <wp:inline distT="0" distB="0" distL="0" distR="0" wp14:anchorId="0DCE2FAC" wp14:editId="6ACA1903">
@@ -2914,9 +2930,10 @@
         <w:rPr>
           <w:b/>
           <w:i/>
-          <w:sz w:val="32"/>
-          <w:szCs w:val="32"/>
-          <w:lang w:val="en-US"/>
+          <w:noProof/>
+          <w:sz w:val="32"/>
+          <w:szCs w:val="32"/>
+          <w:lang w:eastAsia="en-IN"/>
         </w:rPr>
         <w:lastRenderedPageBreak/>
         <w:drawing>
@@ -3126,9 +3143,10 @@
         <w:rPr>
           <w:b/>
           <w:i/>
-          <w:sz w:val="32"/>
-          <w:szCs w:val="32"/>
-          <w:lang w:val="en-US"/>
+          <w:noProof/>
+          <w:sz w:val="32"/>
+          <w:szCs w:val="32"/>
+          <w:lang w:eastAsia="en-IN"/>
         </w:rPr>
         <w:drawing>
           <wp:inline distT="0" distB="0" distL="0" distR="0" wp14:anchorId="21716D04" wp14:editId="1235B3D0">
@@ -3282,7 +3300,6 @@
           <w:shd w:val="clear" w:color="auto" w:fill="E8F2FE"/>
         </w:rPr>
       </w:pPr>
-      <w:proofErr w:type="gramStart"/>
       <w:r>
         <w:rPr>
           <w:rFonts w:ascii="Consolas" w:hAnsi="Consolas" w:cs="Consolas"/>
@@ -3291,9 +3308,8 @@
           <w:szCs w:val="24"/>
           <w:shd w:val="clear" w:color="auto" w:fill="E8F2FE"/>
         </w:rPr>
-        <w:t>this</w:t>
-      </w:r>
-      <w:proofErr w:type="gramEnd"/>
+        <w:t>this piece of line will indicate that if the Authorization token is not present in the headers then we will</w:t>
+      </w:r>
       <w:r>
         <w:rPr>
           <w:rFonts w:ascii="Consolas" w:hAnsi="Consolas" w:cs="Consolas"/>
@@ -3302,61 +3318,80 @@
           <w:szCs w:val="24"/>
           <w:shd w:val="clear" w:color="auto" w:fill="E8F2FE"/>
         </w:rPr>
-        <w:t xml:space="preserve"> piece of line will indicate that if the Authorization token is not present in the headers then we will allowed to route the request </w:t>
-      </w:r>
-    </w:p>
-    <w:p>
-      <w:pPr>
-        <w:rPr>
-          <w:b/>
-          <w:i/>
-          <w:sz w:val="32"/>
-          <w:szCs w:val="32"/>
-          <w:lang w:val="en-US"/>
-        </w:rPr>
-      </w:pPr>
-    </w:p>
-    <w:p>
-      <w:pPr>
-        <w:rPr>
-          <w:b/>
-          <w:i/>
-          <w:sz w:val="32"/>
-          <w:szCs w:val="32"/>
-          <w:lang w:val="en-US"/>
-        </w:rPr>
-      </w:pPr>
-    </w:p>
-    <w:p>
-      <w:pPr>
-        <w:rPr>
-          <w:b/>
-          <w:i/>
-          <w:sz w:val="32"/>
-          <w:szCs w:val="32"/>
-          <w:lang w:val="en-US"/>
-        </w:rPr>
-      </w:pPr>
-    </w:p>
-    <w:p>
-      <w:pPr>
-        <w:rPr>
-          <w:b/>
-          <w:i/>
-          <w:sz w:val="32"/>
-          <w:szCs w:val="32"/>
-          <w:lang w:val="en-US"/>
-        </w:rPr>
-      </w:pPr>
-      <w:r>
-        <w:rPr>
-          <w:b/>
-          <w:i/>
-          <w:sz w:val="32"/>
-          <w:szCs w:val="32"/>
-          <w:lang w:val="en-US"/>
-        </w:rPr>
-        <w:lastRenderedPageBreak/>
+        <w:t xml:space="preserve"> not</w:t>
+      </w:r>
+      <w:r>
+        <w:rPr>
+          <w:rFonts w:ascii="Consolas" w:hAnsi="Consolas" w:cs="Consolas"/>
+          <w:color w:val="2A00FF"/>
+          <w:sz w:val="24"/>
+          <w:szCs w:val="24"/>
+          <w:shd w:val="clear" w:color="auto" w:fill="E8F2FE"/>
+        </w:rPr>
+        <w:t xml:space="preserve"> allowed to route the request </w:t>
+      </w:r>
+      <w:r>
+        <w:rPr>
+          <w:rFonts w:ascii="Consolas" w:hAnsi="Consolas" w:cs="Consolas"/>
+          <w:color w:val="2A00FF"/>
+          <w:sz w:val="24"/>
+          <w:szCs w:val="24"/>
+          <w:shd w:val="clear" w:color="auto" w:fill="E8F2FE"/>
+        </w:rPr>
+        <w:t>to the backend server from API gateway.</w:t>
+      </w:r>
+    </w:p>
+    <w:p>
+      <w:pPr>
+        <w:rPr>
+          <w:b/>
+          <w:i/>
+          <w:sz w:val="32"/>
+          <w:szCs w:val="32"/>
+          <w:lang w:val="en-US"/>
+        </w:rPr>
+      </w:pPr>
+    </w:p>
+    <w:p>
+      <w:pPr>
+        <w:rPr>
+          <w:b/>
+          <w:i/>
+          <w:sz w:val="32"/>
+          <w:szCs w:val="32"/>
+          <w:lang w:val="en-US"/>
+        </w:rPr>
+      </w:pPr>
+    </w:p>
+    <w:p>
+      <w:pPr>
+        <w:rPr>
+          <w:b/>
+          <w:i/>
+          <w:sz w:val="32"/>
+          <w:szCs w:val="32"/>
+          <w:lang w:val="en-US"/>
+        </w:rPr>
+      </w:pPr>
+    </w:p>
+    <w:p>
+      <w:pPr>
+        <w:rPr>
+          <w:b/>
+          <w:i/>
+          <w:sz w:val="32"/>
+          <w:szCs w:val="32"/>
+          <w:lang w:val="en-US"/>
+        </w:rPr>
+      </w:pPr>
+      <w:r>
+        <w:rPr>
+          <w:b/>
+          <w:i/>
+          <w:sz w:val="32"/>
+          <w:szCs w:val="32"/>
+          <w:lang w:val="en-US"/>
+        </w:rPr>
         <w:t xml:space="preserve"># Global Filters </w:t>
       </w:r>
       <w:proofErr w:type="gramStart"/>
@@ -3462,9 +3497,10 @@
         <w:rPr>
           <w:b/>
           <w:i/>
-          <w:sz w:val="32"/>
-          <w:szCs w:val="32"/>
-          <w:lang w:val="en-US"/>
+          <w:noProof/>
+          <w:sz w:val="32"/>
+          <w:szCs w:val="32"/>
+          <w:lang w:eastAsia="en-IN"/>
         </w:rPr>
         <w:drawing>
           <wp:inline distT="0" distB="0" distL="0" distR="0" wp14:anchorId="2227A907" wp14:editId="31EE861A">
@@ -3868,9 +3904,10 @@
         <w:rPr>
           <w:b/>
           <w:i/>
-          <w:sz w:val="32"/>
-          <w:szCs w:val="32"/>
-          <w:lang w:val="en-US"/>
+          <w:noProof/>
+          <w:sz w:val="32"/>
+          <w:szCs w:val="32"/>
+          <w:lang w:eastAsia="en-IN"/>
         </w:rPr>
         <w:drawing>
           <wp:inline distT="0" distB="0" distL="0" distR="0" wp14:anchorId="36281E90" wp14:editId="1ED123A0">
@@ -4027,8 +4064,129 @@
           <w:lang w:val="en-US"/>
         </w:rPr>
       </w:pPr>
+    </w:p>
+    <w:p>
+      <w:pPr>
+        <w:rPr>
+          <w:b/>
+          <w:i/>
+          <w:sz w:val="32"/>
+          <w:szCs w:val="32"/>
+          <w:lang w:val="en-US"/>
+        </w:rPr>
+      </w:pPr>
+    </w:p>
+    <w:p>
+      <w:pPr>
+        <w:rPr>
+          <w:b/>
+          <w:i/>
+          <w:sz w:val="32"/>
+          <w:szCs w:val="32"/>
+          <w:lang w:val="en-US"/>
+        </w:rPr>
+      </w:pPr>
+    </w:p>
+    <w:p>
+      <w:pPr>
+        <w:rPr>
+          <w:b/>
+          <w:i/>
+          <w:sz w:val="32"/>
+          <w:szCs w:val="32"/>
+          <w:lang w:val="en-US"/>
+        </w:rPr>
+      </w:pPr>
+    </w:p>
+    <w:p>
+      <w:pPr>
+        <w:rPr>
+          <w:b/>
+          <w:i/>
+          <w:sz w:val="32"/>
+          <w:szCs w:val="32"/>
+          <w:lang w:val="en-US"/>
+        </w:rPr>
+      </w:pPr>
+    </w:p>
+    <w:p>
+      <w:pPr>
+        <w:rPr>
+          <w:b/>
+          <w:i/>
+          <w:sz w:val="32"/>
+          <w:szCs w:val="32"/>
+          <w:lang w:val="en-US"/>
+        </w:rPr>
+      </w:pPr>
       <w:bookmarkStart w:id="0" w:name="_GoBack"/>
       <w:bookmarkEnd w:id="0"/>
+    </w:p>
+    <w:p>
+      <w:pPr>
+        <w:rPr>
+          <w:b/>
+          <w:i/>
+          <w:sz w:val="32"/>
+          <w:szCs w:val="32"/>
+          <w:lang w:val="en-US"/>
+        </w:rPr>
+      </w:pPr>
+    </w:p>
+    <w:p>
+      <w:pPr>
+        <w:rPr>
+          <w:b/>
+          <w:i/>
+          <w:sz w:val="32"/>
+          <w:szCs w:val="32"/>
+          <w:lang w:val="en-US"/>
+        </w:rPr>
+      </w:pPr>
+      <w:r>
+        <w:rPr>
+          <w:b/>
+          <w:i/>
+          <w:sz w:val="32"/>
+          <w:szCs w:val="32"/>
+          <w:lang w:val="en-US"/>
+        </w:rPr>
+        <w:t xml:space="preserve">#TOPIC: Distributed tracing with micrometer and </w:t>
+      </w:r>
+      <w:proofErr w:type="spellStart"/>
+      <w:r>
+        <w:rPr>
+          <w:b/>
+          <w:i/>
+          <w:sz w:val="32"/>
+          <w:szCs w:val="32"/>
+          <w:lang w:val="en-US"/>
+        </w:rPr>
+        <w:t>Zipkin</w:t>
+      </w:r>
+      <w:proofErr w:type="spellEnd"/>
+    </w:p>
+    <w:p>
+      <w:pPr>
+        <w:rPr>
+          <w:b/>
+          <w:i/>
+          <w:sz w:val="32"/>
+          <w:szCs w:val="32"/>
+          <w:lang w:val="en-US"/>
+        </w:rPr>
+      </w:pPr>
+    </w:p>
+    <w:p>
+      <w:pPr>
+        <w:rPr>
+          <w:b/>
+          <w:i/>
+          <w:sz w:val="32"/>
+          <w:szCs w:val="32"/>
+          <w:lang w:val="en-US"/>
+        </w:rPr>
+      </w:pPr>
     </w:p>
     <w:p>
       <w:pPr>

</xml_diff>